<commit_message>
Cambios ADT list-laboratorio 3
</commit_message>
<xml_diff>
--- a/Docs/Observaciones-Lab 3.docx
+++ b/Docs/Observaciones-Lab 3.docx
@@ -26,26 +26,14 @@
         <w:spacing w:after="0"/>
         <w:jc w:val="right"/>
         <w:rPr>
-          <w:lang w:val="es-419"/>
-        </w:rPr>
-      </w:pPr>
-      <w:r>
-        <w:rPr>
-          <w:lang w:val="es-419"/>
-        </w:rPr>
-        <w:t xml:space="preserve">Nombre </w:t>
-      </w:r>
-      <w:r>
-        <w:rPr>
-          <w:lang w:val="es-419"/>
-        </w:rPr>
-        <w:t xml:space="preserve">Estudiante </w:t>
-      </w:r>
-      <w:r>
-        <w:rPr>
-          <w:lang w:val="es-419"/>
-        </w:rPr>
-        <w:t>1</w:t>
+          <w:lang w:val="es-CO"/>
+        </w:rPr>
+      </w:pPr>
+      <w:r>
+        <w:rPr>
+          <w:lang w:val="es-419"/>
+        </w:rPr>
+        <w:t>Juan Lago</w:t>
       </w:r>
       <w:r>
         <w:rPr>
@@ -59,14 +47,12 @@
         </w:rPr>
         <w:t xml:space="preserve">Cod </w:t>
       </w:r>
-      <w:proofErr w:type="spellStart"/>
-      <w:r>
-        <w:rPr>
-          <w:lang w:val="es-419"/>
-        </w:rPr>
-        <w:t>XXXX</w:t>
-      </w:r>
-      <w:proofErr w:type="spellEnd"/>
+      <w:r>
+        <w:rPr>
+          <w:lang w:val="es-419"/>
+        </w:rPr>
+        <w:t>202021359</w:t>
+      </w:r>
     </w:p>
     <w:p>
       <w:pPr>
@@ -80,28 +66,20 @@
         <w:rPr>
           <w:lang w:val="es-419"/>
         </w:rPr>
-        <w:t xml:space="preserve">Nombre </w:t>
-      </w:r>
-      <w:r>
-        <w:rPr>
-          <w:lang w:val="es-419"/>
-        </w:rPr>
-        <w:t xml:space="preserve">Estudiante </w:t>
-      </w:r>
-      <w:r>
-        <w:rPr>
-          <w:lang w:val="es-419"/>
-        </w:rPr>
-        <w:t xml:space="preserve">2 Cod </w:t>
-      </w:r>
-      <w:proofErr w:type="spellStart"/>
-      <w:r>
-        <w:rPr>
-          <w:lang w:val="es-419"/>
-        </w:rPr>
-        <w:t>XXXX</w:t>
-      </w:r>
-      <w:proofErr w:type="spellEnd"/>
+        <w:t>Juan David Ortiz</w:t>
+      </w:r>
+      <w:r>
+        <w:rPr>
+          <w:lang w:val="es-419"/>
+        </w:rPr>
+        <w:t xml:space="preserve"> Cod </w:t>
+      </w:r>
+      <w:r>
+        <w:rPr>
+          <w:lang w:val="es-419"/>
+        </w:rPr>
+        <w:t>202222483</w:t>
+      </w:r>
     </w:p>
     <w:p>
       <w:pPr>
@@ -115,22 +93,26 @@
         <w:rPr>
           <w:lang w:val="es-419"/>
         </w:rPr>
-        <w:t xml:space="preserve">Nombre </w:t>
-      </w:r>
-      <w:r>
-        <w:rPr>
-          <w:lang w:val="es-419"/>
-        </w:rPr>
-        <w:t xml:space="preserve">Estudiante 3 Cod </w:t>
-      </w:r>
-      <w:proofErr w:type="spellStart"/>
-      <w:r>
-        <w:rPr>
-          <w:lang w:val="es-419"/>
-        </w:rPr>
-        <w:t>XXXX</w:t>
-      </w:r>
-      <w:proofErr w:type="spellEnd"/>
+        <w:t xml:space="preserve">Mauricio </w:t>
+      </w:r>
+      <w:r>
+        <w:rPr>
+          <w:lang w:val="es-419"/>
+        </w:rPr>
+        <w:t>Martínez</w:t>
+      </w:r>
+      <w:r>
+        <w:rPr>
+          <w:lang w:val="es-419"/>
+        </w:rPr>
+        <w:t xml:space="preserve"> Cod </w:t>
+      </w:r>
+      <w:r>
+        <w:rPr>
+          <w:lang w:val="es-419"/>
+        </w:rPr>
+        <w:t>202314461</w:t>
+      </w:r>
     </w:p>
     <w:p>
       <w:pPr>
@@ -188,6 +170,129 @@
     <w:p>
       <w:pPr>
         <w:rPr>
+          <w:lang w:val="es-CO"/>
+        </w:rPr>
+      </w:pPr>
+      <w:r>
+        <w:rPr>
+          <w:lang w:val="es-CO"/>
+        </w:rPr>
+        <w:t xml:space="preserve">Cuando se ejecuta view.py se abre una terminal con los datos dispuestos en </w:t>
+      </w:r>
+      <w:proofErr w:type="spellStart"/>
+      <w:r>
+        <w:rPr>
+          <w:lang w:val="es-CO"/>
+        </w:rPr>
+        <w:t>printMenu</w:t>
+      </w:r>
+      <w:proofErr w:type="spellEnd"/>
+      <w:r>
+        <w:rPr>
+          <w:lang w:val="es-CO"/>
+        </w:rPr>
+        <w:t xml:space="preserve">, y se le pregunta al usuario que ingrese un número, siendo la opción 1 requerida para cargar los datos necesarios para las </w:t>
+      </w:r>
+      <w:r>
+        <w:rPr>
+          <w:lang w:val="es-CO"/>
+        </w:rPr>
+        <w:t>demás</w:t>
+      </w:r>
+      <w:r>
+        <w:rPr>
+          <w:lang w:val="es-CO"/>
+        </w:rPr>
+        <w:t xml:space="preserve"> funciones. La opción 2 pregunta al usuario un número (X), e imprime el Top X de los mejores libros. La opción 3 pregunta al usuario el autor de preferencia, e imprime los libros de dicho autor. La opción 4 pregunta al usuario el </w:t>
+      </w:r>
+      <w:r>
+        <w:rPr>
+          <w:lang w:val="es-CO"/>
+        </w:rPr>
+        <w:t>género</w:t>
+      </w:r>
+      <w:r>
+        <w:rPr>
+          <w:lang w:val="es-CO"/>
+        </w:rPr>
+        <w:t xml:space="preserve"> a buscar, e imprime todos los libros de dicho </w:t>
+      </w:r>
+      <w:r>
+        <w:rPr>
+          <w:lang w:val="es-CO"/>
+        </w:rPr>
+        <w:t>género</w:t>
+      </w:r>
+      <w:r>
+        <w:rPr>
+          <w:lang w:val="es-CO"/>
+        </w:rPr>
+        <w:t xml:space="preserve">, y termina con la opción 0 que detiene el </w:t>
+      </w:r>
+      <w:r>
+        <w:rPr>
+          <w:lang w:val="es-CO"/>
+        </w:rPr>
+        <w:t>programa.</w:t>
+      </w:r>
+    </w:p>
+    <w:p>
+      <w:pPr>
+        <w:rPr>
+          <w:lang w:val="es-CO"/>
+        </w:rPr>
+      </w:pPr>
+      <w:r>
+        <w:rPr>
+          <w:noProof/>
+          <w:lang w:val="es-CO"/>
+        </w:rPr>
+        <w:drawing>
+          <wp:inline distT="0" distB="0" distL="0" distR="0" wp14:anchorId="54F1FFEC" wp14:editId="294FF278">
+            <wp:extent cx="4964043" cy="5280660"/>
+            <wp:effectExtent l="0" t="0" r="8255" b="0"/>
+            <wp:docPr id="182227774" name="Picture 1" descr="A screenshot of a computer program&#10;&#10;Description automatically generated"/>
+            <wp:cNvGraphicFramePr>
+              <a:graphicFrameLocks xmlns:a="http://schemas.openxmlformats.org/drawingml/2006/main" noChangeAspect="1"/>
+            </wp:cNvGraphicFramePr>
+            <a:graphic xmlns:a="http://schemas.openxmlformats.org/drawingml/2006/main">
+              <a:graphicData uri="http://schemas.openxmlformats.org/drawingml/2006/picture">
+                <pic:pic xmlns:pic="http://schemas.openxmlformats.org/drawingml/2006/picture">
+                  <pic:nvPicPr>
+                    <pic:cNvPr id="182227774" name="Picture 1" descr="A screenshot of a computer program&#10;&#10;Description automatically generated"/>
+                    <pic:cNvPicPr/>
+                  </pic:nvPicPr>
+                  <pic:blipFill>
+                    <a:blip r:embed="rId10">
+                      <a:extLst>
+                        <a:ext uri="{28A0092B-C50C-407E-A947-70E740481C1C}">
+                          <a14:useLocalDpi xmlns:a14="http://schemas.microsoft.com/office/drawing/2010/main" val="0"/>
+                        </a:ext>
+                      </a:extLst>
+                    </a:blip>
+                    <a:stretch>
+                      <a:fillRect/>
+                    </a:stretch>
+                  </pic:blipFill>
+                  <pic:spPr>
+                    <a:xfrm>
+                      <a:off x="0" y="0"/>
+                      <a:ext cx="4967794" cy="5284650"/>
+                    </a:xfrm>
+                    <a:prstGeom prst="rect">
+                      <a:avLst/>
+                    </a:prstGeom>
+                  </pic:spPr>
+                </pic:pic>
+              </a:graphicData>
+            </a:graphic>
+          </wp:inline>
+        </w:drawing>
+      </w:r>
+    </w:p>
+    <w:p>
+      <w:pPr>
+        <w:rPr>
           <w:lang w:val="es-419"/>
         </w:rPr>
       </w:pPr>
@@ -246,6 +351,199 @@
           <w:lang w:val="es-419"/>
         </w:rPr>
       </w:pPr>
+      <w:r>
+        <w:rPr>
+          <w:lang w:val="es-419"/>
+        </w:rPr>
+        <w:t xml:space="preserve">Los datos del </w:t>
+      </w:r>
+      <w:proofErr w:type="spellStart"/>
+      <w:r>
+        <w:rPr>
+          <w:lang w:val="es-419"/>
+        </w:rPr>
+        <w:t>GoodReads</w:t>
+      </w:r>
+      <w:proofErr w:type="spellEnd"/>
+      <w:r>
+        <w:rPr>
+          <w:lang w:val="es-419"/>
+        </w:rPr>
+        <w:t xml:space="preserve"> se almacena en el </w:t>
+      </w:r>
+      <w:proofErr w:type="spellStart"/>
+      <w:r>
+        <w:rPr>
+          <w:lang w:val="es-419"/>
+        </w:rPr>
+        <w:t>model</w:t>
+      </w:r>
+      <w:proofErr w:type="spellEnd"/>
+      <w:r>
+        <w:rPr>
+          <w:lang w:val="es-419"/>
+        </w:rPr>
+        <w:t xml:space="preserve"> a través de una </w:t>
+      </w:r>
+      <w:r>
+        <w:rPr>
+          <w:lang w:val="es-419"/>
+        </w:rPr>
+        <w:t>interacción</w:t>
+      </w:r>
+      <w:r>
+        <w:rPr>
+          <w:lang w:val="es-419"/>
+        </w:rPr>
+        <w:t xml:space="preserve"> entre este, el controlador y la vista, comenzando con la vista pidiendo al controlador que lea los </w:t>
+      </w:r>
+      <w:proofErr w:type="spellStart"/>
+      <w:r>
+        <w:rPr>
+          <w:lang w:val="es-419"/>
+        </w:rPr>
+        <w:t>GoodReads</w:t>
+      </w:r>
+      <w:proofErr w:type="spellEnd"/>
+      <w:r>
+        <w:rPr>
+          <w:lang w:val="es-419"/>
+        </w:rPr>
+        <w:t xml:space="preserve">, y en el </w:t>
+      </w:r>
+      <w:proofErr w:type="spellStart"/>
+      <w:r>
+        <w:rPr>
+          <w:lang w:val="es-419"/>
+        </w:rPr>
+        <w:t>model</w:t>
+      </w:r>
+      <w:proofErr w:type="spellEnd"/>
+      <w:r>
+        <w:rPr>
+          <w:lang w:val="es-419"/>
+        </w:rPr>
+        <w:t xml:space="preserve"> se almacenan con la </w:t>
+      </w:r>
+      <w:r>
+        <w:rPr>
+          <w:lang w:val="es-419"/>
+        </w:rPr>
+        <w:t>función</w:t>
+      </w:r>
+      <w:r>
+        <w:rPr>
+          <w:lang w:val="es-419"/>
+        </w:rPr>
+        <w:t xml:space="preserve"> </w:t>
+      </w:r>
+      <w:proofErr w:type="spellStart"/>
+      <w:r>
+        <w:rPr>
+          <w:lang w:val="es-419"/>
+        </w:rPr>
+        <w:t>newCatalog</w:t>
+      </w:r>
+      <w:proofErr w:type="spellEnd"/>
+      <w:r>
+        <w:rPr>
+          <w:lang w:val="es-419"/>
+        </w:rPr>
+        <w:t xml:space="preserve"> que crea un diccionario en el que </w:t>
+      </w:r>
+      <w:r>
+        <w:rPr>
+          <w:lang w:val="es-419"/>
+        </w:rPr>
+        <w:t>irán</w:t>
+      </w:r>
+      <w:r>
+        <w:rPr>
+          <w:lang w:val="es-419"/>
+        </w:rPr>
+        <w:t xml:space="preserve"> listas inicialmente </w:t>
+      </w:r>
+      <w:r>
+        <w:rPr>
+          <w:lang w:val="es-419"/>
+        </w:rPr>
+        <w:t>vacías</w:t>
+      </w:r>
+      <w:r>
+        <w:rPr>
+          <w:lang w:val="es-419"/>
+        </w:rPr>
+        <w:t xml:space="preserve"> correspondientes a libros, autores, </w:t>
+      </w:r>
+      <w:r>
+        <w:rPr>
+          <w:lang w:val="es-419"/>
+        </w:rPr>
+        <w:t>géneros</w:t>
+      </w:r>
+      <w:r>
+        <w:rPr>
+          <w:lang w:val="es-419"/>
+        </w:rPr>
+        <w:t xml:space="preserve"> y “</w:t>
+      </w:r>
+      <w:proofErr w:type="spellStart"/>
+      <w:r>
+        <w:rPr>
+          <w:lang w:val="es-419"/>
+        </w:rPr>
+        <w:t>book_tags</w:t>
+      </w:r>
+      <w:proofErr w:type="spellEnd"/>
+      <w:r>
+        <w:rPr>
+          <w:lang w:val="es-419"/>
+        </w:rPr>
+        <w:t xml:space="preserve">” y a su vez crea una lista para cada </w:t>
+      </w:r>
+      <w:r>
+        <w:rPr>
+          <w:lang w:val="es-419"/>
+        </w:rPr>
+        <w:t>uno y</w:t>
+      </w:r>
+      <w:r>
+        <w:rPr>
+          <w:lang w:val="es-419"/>
+        </w:rPr>
+        <w:t xml:space="preserve"> ya el tipo de lista </w:t>
+      </w:r>
+      <w:r>
+        <w:rPr>
+          <w:lang w:val="es-419"/>
+        </w:rPr>
+        <w:t>varía</w:t>
+      </w:r>
+      <w:r>
+        <w:rPr>
+          <w:lang w:val="es-419"/>
+        </w:rPr>
+        <w:t xml:space="preserve"> </w:t>
+      </w:r>
+      <w:r>
+        <w:rPr>
+          <w:lang w:val="es-419"/>
+        </w:rPr>
+        <w:t>dependiendo</w:t>
+      </w:r>
+      <w:r>
+        <w:rPr>
+          <w:lang w:val="es-419"/>
+        </w:rPr>
+        <w:t xml:space="preserve"> del tipo de llave</w:t>
+      </w:r>
+    </w:p>
+    <w:p>
+      <w:pPr>
+        <w:rPr>
+          <w:lang w:val="es-419"/>
+        </w:rPr>
+      </w:pPr>
     </w:p>
     <w:p>
       <w:pPr>
@@ -299,6 +597,179 @@
           <w:lang w:val="es-419"/>
         </w:rPr>
       </w:pPr>
+      <w:r>
+        <w:rPr>
+          <w:lang w:val="es-419"/>
+        </w:rPr>
+        <w:t xml:space="preserve">La conexión entre </w:t>
+      </w:r>
+      <w:proofErr w:type="spellStart"/>
+      <w:r>
+        <w:rPr>
+          <w:lang w:val="es-419"/>
+        </w:rPr>
+        <w:t>view</w:t>
+      </w:r>
+      <w:proofErr w:type="spellEnd"/>
+      <w:r>
+        <w:rPr>
+          <w:lang w:val="es-419"/>
+        </w:rPr>
+        <w:t xml:space="preserve"> y </w:t>
+      </w:r>
+      <w:proofErr w:type="spellStart"/>
+      <w:r>
+        <w:rPr>
+          <w:lang w:val="es-419"/>
+        </w:rPr>
+        <w:t>model</w:t>
+      </w:r>
+      <w:proofErr w:type="spellEnd"/>
+      <w:r>
+        <w:rPr>
+          <w:lang w:val="es-419"/>
+        </w:rPr>
+        <w:t xml:space="preserve"> se da </w:t>
+      </w:r>
+      <w:r>
+        <w:rPr>
+          <w:lang w:val="es-419"/>
+        </w:rPr>
+        <w:t>a partir</w:t>
+      </w:r>
+      <w:r>
+        <w:rPr>
+          <w:lang w:val="es-419"/>
+        </w:rPr>
+        <w:t xml:space="preserve"> del controlador, siendo </w:t>
+      </w:r>
+      <w:proofErr w:type="spellStart"/>
+      <w:r>
+        <w:rPr>
+          <w:lang w:val="es-419"/>
+        </w:rPr>
+        <w:t>view</w:t>
+      </w:r>
+      <w:proofErr w:type="spellEnd"/>
+      <w:r>
+        <w:rPr>
+          <w:lang w:val="es-419"/>
+        </w:rPr>
+        <w:t xml:space="preserve"> quien llama a </w:t>
+      </w:r>
+      <w:proofErr w:type="spellStart"/>
+      <w:r>
+        <w:rPr>
+          <w:lang w:val="es-419"/>
+        </w:rPr>
+        <w:t>controller</w:t>
+      </w:r>
+      <w:proofErr w:type="spellEnd"/>
+      <w:r>
+        <w:rPr>
+          <w:lang w:val="es-419"/>
+        </w:rPr>
+        <w:t xml:space="preserve">, y </w:t>
+      </w:r>
+      <w:proofErr w:type="spellStart"/>
+      <w:r>
+        <w:rPr>
+          <w:lang w:val="es-419"/>
+        </w:rPr>
+        <w:t>controller</w:t>
+      </w:r>
+      <w:proofErr w:type="spellEnd"/>
+      <w:r>
+        <w:rPr>
+          <w:lang w:val="es-419"/>
+        </w:rPr>
+        <w:t xml:space="preserve"> a </w:t>
+      </w:r>
+      <w:proofErr w:type="spellStart"/>
+      <w:r>
+        <w:rPr>
+          <w:lang w:val="es-419"/>
+        </w:rPr>
+        <w:t>model</w:t>
+      </w:r>
+      <w:proofErr w:type="spellEnd"/>
+      <w:r>
+        <w:rPr>
+          <w:lang w:val="es-419"/>
+        </w:rPr>
+        <w:t xml:space="preserve">, las funciones son </w:t>
+      </w:r>
+      <w:proofErr w:type="spellStart"/>
+      <w:proofErr w:type="gramStart"/>
+      <w:r>
+        <w:rPr>
+          <w:lang w:val="es-419"/>
+        </w:rPr>
+        <w:t>loadData</w:t>
+      </w:r>
+      <w:proofErr w:type="spellEnd"/>
+      <w:r>
+        <w:rPr>
+          <w:lang w:val="es-419"/>
+        </w:rPr>
+        <w:t>(</w:t>
+      </w:r>
+      <w:proofErr w:type="gramEnd"/>
+      <w:r>
+        <w:rPr>
+          <w:lang w:val="es-419"/>
+        </w:rPr>
+        <w:t xml:space="preserve">), </w:t>
+      </w:r>
+      <w:proofErr w:type="spellStart"/>
+      <w:r>
+        <w:rPr>
+          <w:lang w:val="es-419"/>
+        </w:rPr>
+        <w:t>getBestBooks</w:t>
+      </w:r>
+      <w:proofErr w:type="spellEnd"/>
+      <w:r>
+        <w:rPr>
+          <w:lang w:val="es-419"/>
+        </w:rPr>
+        <w:t xml:space="preserve">(), </w:t>
+      </w:r>
+      <w:proofErr w:type="spellStart"/>
+      <w:r>
+        <w:rPr>
+          <w:lang w:val="es-419"/>
+        </w:rPr>
+        <w:t>getBooksByAuthor</w:t>
+      </w:r>
+      <w:proofErr w:type="spellEnd"/>
+      <w:r>
+        <w:rPr>
+          <w:lang w:val="es-419"/>
+        </w:rPr>
+        <w:t xml:space="preserve">(), </w:t>
+      </w:r>
+      <w:proofErr w:type="spellStart"/>
+      <w:r>
+        <w:rPr>
+          <w:lang w:val="es-419"/>
+        </w:rPr>
+        <w:t>countBooksByTag</w:t>
+      </w:r>
+      <w:proofErr w:type="spellEnd"/>
+      <w:r>
+        <w:rPr>
+          <w:lang w:val="es-419"/>
+        </w:rPr>
+        <w:t>().</w:t>
+      </w:r>
+    </w:p>
+    <w:p>
+      <w:pPr>
+        <w:rPr>
+          <w:lang w:val="es-419"/>
+        </w:rPr>
+      </w:pPr>
     </w:p>
     <w:p>
       <w:pPr>
@@ -324,6 +795,174 @@
           <w:lang w:val="es-419"/>
         </w:rPr>
       </w:pPr>
+      <w:r>
+        <w:rPr>
+          <w:lang w:val="es-419"/>
+        </w:rPr>
+        <w:t>L</w:t>
+      </w:r>
+      <w:r>
+        <w:rPr>
+          <w:lang w:val="es-419"/>
+        </w:rPr>
+        <w:t xml:space="preserve">a </w:t>
+      </w:r>
+      <w:r>
+        <w:rPr>
+          <w:lang w:val="es-419"/>
+        </w:rPr>
+        <w:t>función</w:t>
+      </w:r>
+      <w:r>
+        <w:rPr>
+          <w:lang w:val="es-419"/>
+        </w:rPr>
+        <w:t xml:space="preserve"> </w:t>
+      </w:r>
+      <w:proofErr w:type="spellStart"/>
+      <w:r>
+        <w:rPr>
+          <w:lang w:val="es-419"/>
+        </w:rPr>
+        <w:t>newList</w:t>
+      </w:r>
+      <w:proofErr w:type="spellEnd"/>
+      <w:r>
+        <w:rPr>
+          <w:lang w:val="es-419"/>
+        </w:rPr>
+        <w:t xml:space="preserve"> sirve para crear una nueva lista con los parámetros </w:t>
+      </w:r>
+      <w:proofErr w:type="spellStart"/>
+      <w:r>
+        <w:rPr>
+          <w:lang w:val="es-419"/>
+        </w:rPr>
+        <w:t>datastructure</w:t>
+      </w:r>
+      <w:proofErr w:type="spellEnd"/>
+      <w:r>
+        <w:rPr>
+          <w:lang w:val="es-419"/>
+        </w:rPr>
+        <w:t xml:space="preserve">, </w:t>
+      </w:r>
+      <w:proofErr w:type="spellStart"/>
+      <w:r>
+        <w:rPr>
+          <w:lang w:val="es-419"/>
+        </w:rPr>
+        <w:t>cmpfunction</w:t>
+      </w:r>
+      <w:proofErr w:type="spellEnd"/>
+      <w:r>
+        <w:rPr>
+          <w:lang w:val="es-419"/>
+        </w:rPr>
+        <w:t>,</w:t>
+      </w:r>
+      <w:r>
+        <w:rPr>
+          <w:lang w:val="es-419"/>
+        </w:rPr>
+        <w:t xml:space="preserve"> </w:t>
+      </w:r>
+      <w:proofErr w:type="spellStart"/>
+      <w:r>
+        <w:rPr>
+          <w:lang w:val="es-419"/>
+        </w:rPr>
+        <w:t>key</w:t>
+      </w:r>
+      <w:proofErr w:type="spellEnd"/>
+      <w:r>
+        <w:rPr>
+          <w:lang w:val="es-419"/>
+        </w:rPr>
+        <w:t xml:space="preserve">, </w:t>
+      </w:r>
+      <w:proofErr w:type="spellStart"/>
+      <w:r>
+        <w:rPr>
+          <w:lang w:val="es-419"/>
+        </w:rPr>
+        <w:t>filename</w:t>
+      </w:r>
+      <w:proofErr w:type="spellEnd"/>
+      <w:r>
+        <w:rPr>
+          <w:lang w:val="es-419"/>
+        </w:rPr>
+        <w:t xml:space="preserve"> y </w:t>
+      </w:r>
+      <w:proofErr w:type="spellStart"/>
+      <w:r>
+        <w:rPr>
+          <w:lang w:val="es-419"/>
+        </w:rPr>
+        <w:t>delimeter</w:t>
+      </w:r>
+      <w:proofErr w:type="spellEnd"/>
+      <w:r>
+        <w:rPr>
+          <w:lang w:val="es-419"/>
+        </w:rPr>
+        <w:t>.</w:t>
+      </w:r>
+    </w:p>
+    <w:p>
+      <w:pPr>
+        <w:rPr>
+          <w:lang w:val="es-419"/>
+        </w:rPr>
+      </w:pPr>
+      <w:r>
+        <w:rPr>
+          <w:noProof/>
+          <w:lang w:val="es-419"/>
+        </w:rPr>
+        <w:drawing>
+          <wp:inline distT="0" distB="0" distL="0" distR="0" wp14:anchorId="06DEF9E6" wp14:editId="30482927">
+            <wp:extent cx="3223539" cy="944962"/>
+            <wp:effectExtent l="0" t="0" r="0" b="7620"/>
+            <wp:docPr id="593223091" name="Picture 2" descr="A computer screen with text&#10;&#10;Description automatically generated"/>
+            <wp:cNvGraphicFramePr>
+              <a:graphicFrameLocks xmlns:a="http://schemas.openxmlformats.org/drawingml/2006/main" noChangeAspect="1"/>
+            </wp:cNvGraphicFramePr>
+            <a:graphic xmlns:a="http://schemas.openxmlformats.org/drawingml/2006/main">
+              <a:graphicData uri="http://schemas.openxmlformats.org/drawingml/2006/picture">
+                <pic:pic xmlns:pic="http://schemas.openxmlformats.org/drawingml/2006/picture">
+                  <pic:nvPicPr>
+                    <pic:cNvPr id="593223091" name="Picture 2" descr="A computer screen with text&#10;&#10;Description automatically generated"/>
+                    <pic:cNvPicPr/>
+                  </pic:nvPicPr>
+                  <pic:blipFill>
+                    <a:blip r:embed="rId11">
+                      <a:extLst>
+                        <a:ext uri="{28A0092B-C50C-407E-A947-70E740481C1C}">
+                          <a14:useLocalDpi xmlns:a14="http://schemas.microsoft.com/office/drawing/2010/main" val="0"/>
+                        </a:ext>
+                      </a:extLst>
+                    </a:blip>
+                    <a:stretch>
+                      <a:fillRect/>
+                    </a:stretch>
+                  </pic:blipFill>
+                  <pic:spPr>
+                    <a:xfrm>
+                      <a:off x="0" y="0"/>
+                      <a:ext cx="3223539" cy="944962"/>
+                    </a:xfrm>
+                    <a:prstGeom prst="rect">
+                      <a:avLst/>
+                    </a:prstGeom>
+                  </pic:spPr>
+                </pic:pic>
+              </a:graphicData>
+            </a:graphic>
+          </wp:inline>
+        </w:drawing>
+      </w:r>
     </w:p>
     <w:p>
       <w:pPr>
@@ -360,6 +999,7 @@
         <w:t xml:space="preserve"> en la función </w:t>
       </w:r>
       <w:proofErr w:type="spellStart"/>
+      <w:proofErr w:type="gramStart"/>
       <w:r>
         <w:rPr>
           <w:rFonts w:ascii="Consolas" w:hAnsi="Consolas"/>
@@ -377,13 +1017,80 @@
           <w:bCs/>
           <w:lang w:val="es-419"/>
         </w:rPr>
-        <w:t>()</w:t>
+        <w:t>(</w:t>
+      </w:r>
+      <w:proofErr w:type="gramEnd"/>
+      <w:r>
+        <w:rPr>
+          <w:rFonts w:ascii="Consolas" w:hAnsi="Consolas"/>
+          <w:b/>
+          <w:bCs/>
+          <w:lang w:val="es-419"/>
+        </w:rPr>
+        <w:t>)</w:t>
       </w:r>
       <w:r>
         <w:rPr>
           <w:lang w:val="es-419"/>
         </w:rPr>
         <w:t>?, ¿Cuáles son los posibles valores para este parámetro?</w:t>
+      </w:r>
+    </w:p>
+    <w:p>
+      <w:pPr>
+        <w:rPr>
+          <w:lang w:val="es-419"/>
+        </w:rPr>
+      </w:pPr>
+      <w:r>
+        <w:rPr>
+          <w:lang w:val="es-419"/>
+        </w:rPr>
+        <w:t>Sirve para denotar el tipo de estructura que se va a utilizar, y los posibles valores de esta pueden ser: ARRAY_</w:t>
+      </w:r>
+      <w:r>
+        <w:rPr>
+          <w:lang w:val="es-419"/>
+        </w:rPr>
+        <w:t>LIST</w:t>
+      </w:r>
+      <w:r>
+        <w:rPr>
+          <w:lang w:val="es-419"/>
+        </w:rPr>
+        <w:t xml:space="preserve">, </w:t>
+      </w:r>
+      <w:proofErr w:type="gramStart"/>
+      <w:r>
+        <w:rPr>
+          <w:lang w:val="es-419"/>
+        </w:rPr>
+        <w:t>SINGLE</w:t>
+      </w:r>
+      <w:proofErr w:type="gramEnd"/>
+      <w:r>
+        <w:rPr>
+          <w:lang w:val="es-419"/>
+        </w:rPr>
+        <w:t xml:space="preserve">_LINKED </w:t>
+      </w:r>
+      <w:r>
+        <w:rPr>
+          <w:lang w:val="es-419"/>
+        </w:rPr>
+        <w:t>(por default)</w:t>
+      </w:r>
+      <w:r>
+        <w:rPr>
+          <w:lang w:val="es-419"/>
+        </w:rPr>
+        <w:t xml:space="preserve"> </w:t>
+      </w:r>
+      <w:r>
+        <w:rPr>
+          <w:lang w:val="es-419"/>
+        </w:rPr>
+        <w:t>y DOUBLE_LINKED.</w:t>
       </w:r>
     </w:p>
     <w:p>
@@ -437,6 +1144,7 @@
         <w:t xml:space="preserve">en la función </w:t>
       </w:r>
       <w:proofErr w:type="spellStart"/>
+      <w:proofErr w:type="gramStart"/>
       <w:r>
         <w:rPr>
           <w:rFonts w:ascii="Consolas" w:hAnsi="Consolas"/>
@@ -454,13 +1162,44 @@
           <w:bCs/>
           <w:lang w:val="es-419"/>
         </w:rPr>
-        <w:t>()</w:t>
+        <w:t>(</w:t>
+      </w:r>
+      <w:proofErr w:type="gramEnd"/>
+      <w:r>
+        <w:rPr>
+          <w:rFonts w:ascii="Consolas" w:hAnsi="Consolas"/>
+          <w:b/>
+          <w:bCs/>
+          <w:lang w:val="es-419"/>
+        </w:rPr>
+        <w:t>)</w:t>
       </w:r>
       <w:r>
         <w:rPr>
           <w:lang w:val="es-419"/>
         </w:rPr>
         <w:t>?</w:t>
+      </w:r>
+    </w:p>
+    <w:p>
+      <w:pPr>
+        <w:rPr>
+          <w:lang w:val="es-419"/>
+        </w:rPr>
+      </w:pPr>
+      <w:proofErr w:type="spellStart"/>
+      <w:r>
+        <w:rPr>
+          <w:lang w:val="es-419"/>
+        </w:rPr>
+        <w:t>cmpfunction</w:t>
+      </w:r>
+      <w:proofErr w:type="spellEnd"/>
+      <w:r>
+        <w:rPr>
+          <w:lang w:val="es-419"/>
+        </w:rPr>
+        <w:t xml:space="preserve"> es de utilidad para comparar y organizar los elementos de la lista</w:t>
       </w:r>
     </w:p>
     <w:p>
@@ -488,6 +1227,7 @@
         <w:t xml:space="preserve">¿Qué hace la función </w:t>
       </w:r>
       <w:proofErr w:type="spellStart"/>
+      <w:proofErr w:type="gramStart"/>
       <w:r>
         <w:rPr>
           <w:lang w:val="es-419"/>
@@ -499,13 +1239,40 @@
         <w:rPr>
           <w:lang w:val="es-419"/>
         </w:rPr>
-        <w:t>()?</w:t>
-      </w:r>
-    </w:p>
-    <w:p>
-      <w:pPr>
-        <w:rPr>
-          <w:lang w:val="es-419"/>
+        <w:t>(</w:t>
+      </w:r>
+      <w:proofErr w:type="gramEnd"/>
+      <w:r>
+        <w:rPr>
+          <w:lang w:val="es-419"/>
+        </w:rPr>
+        <w:t>)?</w:t>
+      </w:r>
+    </w:p>
+    <w:p>
+      <w:pPr>
+        <w:rPr>
+          <w:lang w:val="es-CO"/>
+        </w:rPr>
+      </w:pPr>
+      <w:r>
+        <w:rPr>
+          <w:lang w:val="es-CO"/>
+        </w:rPr>
+        <w:t>Añade un elemento directamente a la última posición de la lista pidiendo la lista y el elemento a agregar</w:t>
+      </w:r>
+    </w:p>
+    <w:p>
+      <w:pPr>
+        <w:rPr>
+          <w:lang w:val="es-CO"/>
+        </w:rPr>
+      </w:pPr>
+    </w:p>
+    <w:p>
+      <w:pPr>
+        <w:rPr>
+          <w:lang w:val="es-CO"/>
         </w:rPr>
       </w:pPr>
     </w:p>
@@ -524,9 +1291,11 @@
         <w:rPr>
           <w:lang w:val="es-419"/>
         </w:rPr>
+        <w:lastRenderedPageBreak/>
         <w:t xml:space="preserve">¿Qué hace la función </w:t>
       </w:r>
       <w:proofErr w:type="spellStart"/>
+      <w:proofErr w:type="gramStart"/>
       <w:r>
         <w:rPr>
           <w:rFonts w:ascii="Consolas" w:hAnsi="Consolas"/>
@@ -544,13 +1313,48 @@
           <w:bCs/>
           <w:lang w:val="es-419"/>
         </w:rPr>
-        <w:t>()</w:t>
+        <w:t>(</w:t>
+      </w:r>
+      <w:proofErr w:type="gramEnd"/>
+      <w:r>
+        <w:rPr>
+          <w:rFonts w:ascii="Consolas" w:hAnsi="Consolas"/>
+          <w:b/>
+          <w:bCs/>
+          <w:lang w:val="es-419"/>
+        </w:rPr>
+        <w:t>)</w:t>
       </w:r>
       <w:r>
         <w:rPr>
           <w:lang w:val="es-419"/>
         </w:rPr>
         <w:t>?</w:t>
+      </w:r>
+    </w:p>
+    <w:p>
+      <w:pPr>
+        <w:rPr>
+          <w:lang w:val="es-419"/>
+        </w:rPr>
+      </w:pPr>
+      <w:r>
+        <w:rPr>
+          <w:lang w:val="es-419"/>
+        </w:rPr>
+        <w:t xml:space="preserve">Al introducir como </w:t>
+      </w:r>
+      <w:r>
+        <w:rPr>
+          <w:lang w:val="es-419"/>
+        </w:rPr>
+        <w:t>parámetros</w:t>
+      </w:r>
+      <w:r>
+        <w:rPr>
+          <w:lang w:val="es-419"/>
+        </w:rPr>
+        <w:t xml:space="preserve"> la lista y una posición, te dice el elemento que se encuentra en dicha posición de la lista.</w:t>
       </w:r>
     </w:p>
     <w:p>
@@ -578,6 +1382,7 @@
         <w:t xml:space="preserve">¿Qué hace la función </w:t>
       </w:r>
       <w:proofErr w:type="spellStart"/>
+      <w:proofErr w:type="gramStart"/>
       <w:r>
         <w:rPr>
           <w:rFonts w:ascii="Consolas" w:hAnsi="Consolas"/>
@@ -595,7 +1400,17 @@
           <w:bCs/>
           <w:lang w:val="es-419"/>
         </w:rPr>
-        <w:t>()</w:t>
+        <w:t>(</w:t>
+      </w:r>
+      <w:proofErr w:type="gramEnd"/>
+      <w:r>
+        <w:rPr>
+          <w:rFonts w:ascii="Consolas" w:hAnsi="Consolas"/>
+          <w:b/>
+          <w:bCs/>
+          <w:lang w:val="es-419"/>
+        </w:rPr>
+        <w:t>)</w:t>
       </w:r>
       <w:r>
         <w:rPr>
@@ -610,6 +1425,116 @@
           <w:lang w:val="es-419"/>
         </w:rPr>
       </w:pPr>
+      <w:r>
+        <w:rPr>
+          <w:lang w:val="es-419"/>
+        </w:rPr>
+        <w:t>T</w:t>
+      </w:r>
+      <w:r>
+        <w:rPr>
+          <w:lang w:val="es-419"/>
+        </w:rPr>
+        <w:t xml:space="preserve">iene como </w:t>
+      </w:r>
+      <w:r>
+        <w:rPr>
+          <w:lang w:val="es-419"/>
+        </w:rPr>
+        <w:t>parámetros</w:t>
+      </w:r>
+      <w:r>
+        <w:rPr>
+          <w:lang w:val="es-419"/>
+        </w:rPr>
+        <w:t xml:space="preserve"> la lista, la posición inicial, y </w:t>
+      </w:r>
+      <w:r>
+        <w:rPr>
+          <w:lang w:val="es-419"/>
+        </w:rPr>
+        <w:t xml:space="preserve">el </w:t>
+      </w:r>
+      <w:r>
+        <w:rPr>
+          <w:lang w:val="es-419"/>
+        </w:rPr>
+        <w:t>número</w:t>
+      </w:r>
+      <w:r>
+        <w:rPr>
+          <w:lang w:val="es-419"/>
+        </w:rPr>
+        <w:t xml:space="preserve"> de elementos que quieres que tenga, y a partir de ella se crea una </w:t>
+      </w:r>
+      <w:proofErr w:type="spellStart"/>
+      <w:r>
+        <w:rPr>
+          <w:lang w:val="es-419"/>
+        </w:rPr>
+        <w:t>sublista</w:t>
+      </w:r>
+      <w:proofErr w:type="spellEnd"/>
+      <w:r>
+        <w:rPr>
+          <w:lang w:val="es-419"/>
+        </w:rPr>
+        <w:t>.</w:t>
+      </w:r>
+    </w:p>
+    <w:p>
+      <w:pPr>
+        <w:rPr>
+          <w:lang w:val="es-419"/>
+        </w:rPr>
+      </w:pPr>
+      <w:r>
+        <w:rPr>
+          <w:noProof/>
+          <w:lang w:val="es-419"/>
+        </w:rPr>
+        <w:drawing>
+          <wp:inline distT="0" distB="0" distL="0" distR="0" wp14:anchorId="31D65025" wp14:editId="318CF135">
+            <wp:extent cx="5662151" cy="3619814"/>
+            <wp:effectExtent l="0" t="0" r="0" b="0"/>
+            <wp:docPr id="1569936866" name="Picture 3" descr="A computer screen with text&#10;&#10;Description automatically generated"/>
+            <wp:cNvGraphicFramePr>
+              <a:graphicFrameLocks xmlns:a="http://schemas.openxmlformats.org/drawingml/2006/main" noChangeAspect="1"/>
+            </wp:cNvGraphicFramePr>
+            <a:graphic xmlns:a="http://schemas.openxmlformats.org/drawingml/2006/main">
+              <a:graphicData uri="http://schemas.openxmlformats.org/drawingml/2006/picture">
+                <pic:pic xmlns:pic="http://schemas.openxmlformats.org/drawingml/2006/picture">
+                  <pic:nvPicPr>
+                    <pic:cNvPr id="1569936866" name="Picture 3" descr="A computer screen with text&#10;&#10;Description automatically generated"/>
+                    <pic:cNvPicPr/>
+                  </pic:nvPicPr>
+                  <pic:blipFill>
+                    <a:blip r:embed="rId12">
+                      <a:extLst>
+                        <a:ext uri="{28A0092B-C50C-407E-A947-70E740481C1C}">
+                          <a14:useLocalDpi xmlns:a14="http://schemas.microsoft.com/office/drawing/2010/main" val="0"/>
+                        </a:ext>
+                      </a:extLst>
+                    </a:blip>
+                    <a:stretch>
+                      <a:fillRect/>
+                    </a:stretch>
+                  </pic:blipFill>
+                  <pic:spPr>
+                    <a:xfrm>
+                      <a:off x="0" y="0"/>
+                      <a:ext cx="5662151" cy="3619814"/>
+                    </a:xfrm>
+                    <a:prstGeom prst="rect">
+                      <a:avLst/>
+                    </a:prstGeom>
+                  </pic:spPr>
+                </pic:pic>
+              </a:graphicData>
+            </a:graphic>
+          </wp:inline>
+        </w:drawing>
+      </w:r>
     </w:p>
     <w:p>
       <w:pPr>
@@ -626,6 +1551,7 @@
         <w:t xml:space="preserve">Revise el uso de la función </w:t>
       </w:r>
       <w:proofErr w:type="spellStart"/>
+      <w:proofErr w:type="gramStart"/>
       <w:r>
         <w:rPr>
           <w:rFonts w:ascii="Consolas" w:hAnsi="Consolas"/>
@@ -643,7 +1569,17 @@
           <w:bCs/>
           <w:lang w:val="es-419"/>
         </w:rPr>
-        <w:t>()</w:t>
+        <w:t>(</w:t>
+      </w:r>
+      <w:proofErr w:type="gramEnd"/>
+      <w:r>
+        <w:rPr>
+          <w:rFonts w:ascii="Consolas" w:hAnsi="Consolas"/>
+          <w:b/>
+          <w:bCs/>
+          <w:lang w:val="es-419"/>
+        </w:rPr>
+        <w:t>)</w:t>
       </w:r>
       <w:r>
         <w:rPr>
@@ -782,7 +1718,26 @@
         <w:t>?</w:t>
       </w:r>
     </w:p>
-    <w:p/>
+    <w:p>
+      <w:pPr>
+        <w:rPr>
+          <w:lang w:val="es-CO"/>
+        </w:rPr>
+      </w:pPr>
+      <w:r>
+        <w:rPr>
+          <w:lang w:val="es-CO"/>
+        </w:rPr>
+        <w:t>Recorre a través de las listas autor y libros para poder obtener los datos que busca el usuario, sin importar el tipo de listas que sean</w:t>
+      </w:r>
+    </w:p>
+    <w:p>
+      <w:pPr>
+        <w:rPr>
+          <w:lang w:val="es-CO"/>
+        </w:rPr>
+      </w:pPr>
+    </w:p>
     <w:p>
       <w:pPr>
         <w:pStyle w:val="ListParagraph"/>
@@ -831,6 +1786,111 @@
           <w:lang w:val="es-419" w:eastAsia="es-CO"/>
         </w:rPr>
         <w:t xml:space="preserve"> en la creación de las listas?</w:t>
+      </w:r>
+    </w:p>
+    <w:p>
+      <w:pPr>
+        <w:rPr>
+          <w:lang w:val="es-419"/>
+        </w:rPr>
+      </w:pPr>
+      <w:r>
+        <w:rPr>
+          <w:lang w:val="es-419"/>
+        </w:rPr>
+        <w:t xml:space="preserve">El tiempo que se demora en cargar los datos fue mayor cuando se </w:t>
+      </w:r>
+      <w:r>
+        <w:rPr>
+          <w:lang w:val="es-419"/>
+        </w:rPr>
+        <w:t>cambió</w:t>
+      </w:r>
+      <w:r>
+        <w:rPr>
+          <w:lang w:val="es-419"/>
+        </w:rPr>
+        <w:t xml:space="preserve"> el </w:t>
+      </w:r>
+      <w:r>
+        <w:rPr>
+          <w:lang w:val="es-419"/>
+        </w:rPr>
+        <w:t>‘</w:t>
+      </w:r>
+      <w:proofErr w:type="spellStart"/>
+      <w:r>
+        <w:rPr>
+          <w:lang w:val="es-419"/>
+        </w:rPr>
+        <w:t>d</w:t>
+      </w:r>
+      <w:r>
+        <w:rPr>
+          <w:lang w:val="es-419"/>
+        </w:rPr>
+        <w:t>a</w:t>
+      </w:r>
+      <w:r>
+        <w:rPr>
+          <w:lang w:val="es-419"/>
+        </w:rPr>
+        <w:t>tastructure</w:t>
+      </w:r>
+      <w:proofErr w:type="spellEnd"/>
+      <w:r>
+        <w:rPr>
+          <w:lang w:val="es-419"/>
+        </w:rPr>
+        <w:t>’</w:t>
+      </w:r>
+      <w:r>
+        <w:rPr>
+          <w:lang w:val="es-419"/>
+        </w:rPr>
+        <w:t xml:space="preserve"> de </w:t>
+      </w:r>
+      <w:r>
+        <w:rPr>
+          <w:lang w:val="es-419"/>
+        </w:rPr>
+        <w:t>‘</w:t>
+      </w:r>
+      <w:proofErr w:type="spellStart"/>
+      <w:r>
+        <w:rPr>
+          <w:lang w:val="es-419"/>
+        </w:rPr>
+        <w:t>arrary_list</w:t>
+      </w:r>
+      <w:proofErr w:type="spellEnd"/>
+      <w:r>
+        <w:rPr>
+          <w:lang w:val="es-419"/>
+        </w:rPr>
+        <w:t>’ a ‘</w:t>
+      </w:r>
+      <w:proofErr w:type="spellStart"/>
+      <w:proofErr w:type="gramStart"/>
+      <w:r>
+        <w:rPr>
+          <w:lang w:val="es-419"/>
+        </w:rPr>
+        <w:t>single</w:t>
+      </w:r>
+      <w:proofErr w:type="gramEnd"/>
+      <w:r>
+        <w:rPr>
+          <w:lang w:val="es-419"/>
+        </w:rPr>
+        <w:t>_linked</w:t>
+      </w:r>
+      <w:proofErr w:type="spellEnd"/>
+      <w:r>
+        <w:rPr>
+          <w:lang w:val="es-419"/>
+        </w:rPr>
+        <w:t>’ y viceversa.</w:t>
       </w:r>
     </w:p>
     <w:sectPr>
@@ -2183,12 +3243,14 @@
 </file>
 
 <file path=customXml/item1.xml><?xml version="1.0" encoding="utf-8"?>
-<?mso-contentType ?>
-<FormTemplates xmlns="http://schemas.microsoft.com/sharepoint/v3/contenttype/forms">
-  <Display>DocumentLibraryForm</Display>
-  <Edit>DocumentLibraryForm</Edit>
-  <New>DocumentLibraryForm</New>
-</FormTemplates>
+<p:properties xmlns:p="http://schemas.microsoft.com/office/2006/metadata/properties" xmlns:xsi="http://www.w3.org/2001/XMLSchema-instance" xmlns:pc="http://schemas.microsoft.com/office/infopath/2007/PartnerControls">
+  <documentManagement>
+    <TaxCatchAll xmlns="85e30bcc-d76c-4413-8e4d-2dce22fb0743" xsi:nil="true"/>
+    <lcf76f155ced4ddcb4097134ff3c332f xmlns="164883f8-7691-4ecf-b54a-664c0d0edefe">
+      <Terms xmlns="http://schemas.microsoft.com/office/infopath/2007/PartnerControls"/>
+    </lcf76f155ced4ddcb4097134ff3c332f>
+  </documentManagement>
+</p:properties>
 </file>
 
 <file path=customXml/item2.xml><?xml version="1.0" encoding="utf-8"?>
@@ -2429,20 +3491,21 @@
 </file>
 
 <file path=customXml/item3.xml><?xml version="1.0" encoding="utf-8"?>
-<p:properties xmlns:p="http://schemas.microsoft.com/office/2006/metadata/properties" xmlns:xsi="http://www.w3.org/2001/XMLSchema-instance" xmlns:pc="http://schemas.microsoft.com/office/infopath/2007/PartnerControls">
-  <documentManagement>
-    <TaxCatchAll xmlns="85e30bcc-d76c-4413-8e4d-2dce22fb0743" xsi:nil="true"/>
-    <lcf76f155ced4ddcb4097134ff3c332f xmlns="164883f8-7691-4ecf-b54a-664c0d0edefe">
-      <Terms xmlns="http://schemas.microsoft.com/office/infopath/2007/PartnerControls"/>
-    </lcf76f155ced4ddcb4097134ff3c332f>
-  </documentManagement>
-</p:properties>
+<?mso-contentType ?>
+<FormTemplates xmlns="http://schemas.microsoft.com/sharepoint/v3/contenttype/forms">
+  <Display>DocumentLibraryForm</Display>
+  <Edit>DocumentLibraryForm</Edit>
+  <New>DocumentLibraryForm</New>
+</FormTemplates>
 </file>
 
 <file path=customXml/itemProps1.xml><?xml version="1.0" encoding="utf-8"?>
-<ds:datastoreItem xmlns:ds="http://schemas.openxmlformats.org/officeDocument/2006/customXml" ds:itemID="{B3B62105-A15B-4F03-B2AF-F9FA3D834D50}">
+<ds:datastoreItem xmlns:ds="http://schemas.openxmlformats.org/officeDocument/2006/customXml" ds:itemID="{4F9B4879-3E5E-4E1C-A7C4-2EA154FE9AA4}">
   <ds:schemaRefs>
-    <ds:schemaRef ds:uri="http://schemas.microsoft.com/sharepoint/v3/contenttype/forms"/>
+    <ds:schemaRef ds:uri="http://schemas.microsoft.com/office/2006/metadata/properties"/>
+    <ds:schemaRef ds:uri="http://schemas.microsoft.com/office/infopath/2007/PartnerControls"/>
+    <ds:schemaRef ds:uri="85e30bcc-d76c-4413-8e4d-2dce22fb0743"/>
+    <ds:schemaRef ds:uri="164883f8-7691-4ecf-b54a-664c0d0edefe"/>
   </ds:schemaRefs>
 </ds:datastoreItem>
 </file>
@@ -2467,12 +3530,9 @@
 </file>
 
 <file path=customXml/itemProps3.xml><?xml version="1.0" encoding="utf-8"?>
-<ds:datastoreItem xmlns:ds="http://schemas.openxmlformats.org/officeDocument/2006/customXml" ds:itemID="{4F9B4879-3E5E-4E1C-A7C4-2EA154FE9AA4}">
+<ds:datastoreItem xmlns:ds="http://schemas.openxmlformats.org/officeDocument/2006/customXml" ds:itemID="{B3B62105-A15B-4F03-B2AF-F9FA3D834D50}">
   <ds:schemaRefs>
-    <ds:schemaRef ds:uri="http://schemas.microsoft.com/office/2006/metadata/properties"/>
-    <ds:schemaRef ds:uri="http://schemas.microsoft.com/office/infopath/2007/PartnerControls"/>
-    <ds:schemaRef ds:uri="85e30bcc-d76c-4413-8e4d-2dce22fb0743"/>
-    <ds:schemaRef ds:uri="164883f8-7691-4ecf-b54a-664c0d0edefe"/>
+    <ds:schemaRef ds:uri="http://schemas.microsoft.com/sharepoint/v3/contenttype/forms"/>
   </ds:schemaRefs>
 </ds:datastoreItem>
 </file>
</xml_diff>